<commit_message>
Added new files to files
</commit_message>
<xml_diff>
--- a/HACKATHON/HACKATHON ASSESMENT 1.docx
+++ b/HACKATHON/HACKATHON ASSESMENT 1.docx
@@ -2942,15 +2942,7 @@
           <w:sz w:val="24"/>
           <w:szCs w:val="24"/>
         </w:rPr>
-        <w:t xml:space="preserve">the </w:t>
-      </w:r>
-      <w:r>
-        <w:rPr>
-          <w:rFonts w:ascii="Times New Roman" w:hAnsi="Times New Roman" w:cs="Times New Roman"/>
-          <w:sz w:val="24"/>
-          <w:szCs w:val="24"/>
-        </w:rPr>
-        <w:t xml:space="preserve"> input</w:t>
+        <w:t>the  input</w:t>
       </w:r>
       <w:proofErr w:type="gramEnd"/>
       <w:r>
@@ -3009,15 +3001,7 @@
           <w:sz w:val="24"/>
           <w:szCs w:val="24"/>
         </w:rPr>
-        <w:t>Define</w:t>
-      </w:r>
-      <w:r>
-        <w:rPr>
-          <w:rFonts w:ascii="Times New Roman" w:hAnsi="Times New Roman" w:cs="Times New Roman"/>
-          <w:sz w:val="24"/>
-          <w:szCs w:val="24"/>
-        </w:rPr>
-        <w:t xml:space="preserve"> FILE-CONTROL entries</w:t>
+        <w:t>Define FILE-CONTROL entries</w:t>
       </w:r>
     </w:p>
     <w:p>
@@ -3311,15 +3295,7 @@
           <w:sz w:val="24"/>
           <w:szCs w:val="24"/>
         </w:rPr>
-        <w:t xml:space="preserve">Maintain success and failure </w:t>
-      </w:r>
-      <w:r>
-        <w:rPr>
-          <w:rFonts w:ascii="Times New Roman" w:hAnsi="Times New Roman" w:cs="Times New Roman"/>
-          <w:sz w:val="24"/>
-          <w:szCs w:val="24"/>
-        </w:rPr>
-        <w:t>variable</w:t>
+        <w:t>Maintain success and failure variable</w:t>
       </w:r>
     </w:p>
     <w:p>
@@ -3359,15 +3335,7 @@
           <w:sz w:val="24"/>
           <w:szCs w:val="24"/>
         </w:rPr>
-        <w:t xml:space="preserve">Display </w:t>
-      </w:r>
-      <w:r>
-        <w:rPr>
-          <w:rFonts w:ascii="Times New Roman" w:hAnsi="Times New Roman" w:cs="Times New Roman"/>
-          <w:sz w:val="24"/>
-          <w:szCs w:val="24"/>
-        </w:rPr>
-        <w:t>the output</w:t>
+        <w:t>Display the output</w:t>
       </w:r>
     </w:p>
     <w:p>
@@ -5411,37 +5379,7 @@
           <w:sz w:val="24"/>
           <w:szCs w:val="24"/>
         </w:rPr>
-        <w:t>A019.AAKASH.</w:t>
-      </w:r>
-      <w:r>
-        <w:rPr>
-          <w:rFonts w:ascii="Times New Roman" w:hAnsi="Times New Roman" w:cs="Times New Roman"/>
-          <w:b/>
-          <w:bCs/>
-          <w:sz w:val="24"/>
-          <w:szCs w:val="24"/>
-        </w:rPr>
-        <w:t>JCL</w:t>
-      </w:r>
-      <w:r>
-        <w:rPr>
-          <w:rFonts w:ascii="Times New Roman" w:hAnsi="Times New Roman" w:cs="Times New Roman"/>
-          <w:b/>
-          <w:bCs/>
-          <w:sz w:val="24"/>
-          <w:szCs w:val="24"/>
-        </w:rPr>
-        <w:t>.</w:t>
-      </w:r>
-      <w:r>
-        <w:rPr>
-          <w:rFonts w:ascii="Times New Roman" w:hAnsi="Times New Roman" w:cs="Times New Roman"/>
-          <w:b/>
-          <w:bCs/>
-          <w:sz w:val="24"/>
-          <w:szCs w:val="24"/>
-        </w:rPr>
-        <w:t>VSAMC</w:t>
+        <w:t>A019.AAKASH.JCL.VSAMC</w:t>
       </w:r>
     </w:p>
     <w:p>
@@ -7899,10 +7837,10 @@
           <w14:ligatures w14:val="standardContextual"/>
         </w:rPr>
         <w:drawing>
-          <wp:inline distT="0" distB="0" distL="0" distR="0" wp14:anchorId="7DA81190" wp14:editId="05FF6D22">
-            <wp:extent cx="5524979" cy="1074513"/>
-            <wp:effectExtent l="0" t="0" r="0" b="0"/>
-            <wp:docPr id="1847560607" name="Picture 1"/>
+          <wp:inline distT="0" distB="0" distL="0" distR="0" wp14:anchorId="4669DB93" wp14:editId="1AEA1CF2">
+            <wp:extent cx="5943600" cy="1154430"/>
+            <wp:effectExtent l="0" t="0" r="0" b="7620"/>
+            <wp:docPr id="1282312410" name="Picture 1"/>
             <wp:cNvGraphicFramePr>
               <a:graphicFrameLocks xmlns:a="http://schemas.openxmlformats.org/drawingml/2006/main" noChangeAspect="1"/>
             </wp:cNvGraphicFramePr>
@@ -7910,7 +7848,7 @@
               <a:graphicData uri="http://schemas.openxmlformats.org/drawingml/2006/picture">
                 <pic:pic xmlns:pic="http://schemas.openxmlformats.org/drawingml/2006/picture">
                   <pic:nvPicPr>
-                    <pic:cNvPr id="1847560607" name="Picture 1847560607"/>
+                    <pic:cNvPr id="1282312410" name="Picture 1282312410"/>
                     <pic:cNvPicPr/>
                   </pic:nvPicPr>
                   <pic:blipFill>
@@ -7928,7 +7866,7 @@
                   <pic:spPr>
                     <a:xfrm>
                       <a:off x="0" y="0"/>
-                      <a:ext cx="5524979" cy="1074513"/>
+                      <a:ext cx="5943600" cy="1154430"/>
                     </a:xfrm>
                     <a:prstGeom prst="rect">
                       <a:avLst/>
@@ -9256,6 +9194,7 @@
   <w:style w:type="character" w:default="1" w:styleId="DefaultParagraphFont">
     <w:name w:val="Default Paragraph Font"/>
     <w:uiPriority w:val="1"/>
+    <w:semiHidden/>
     <w:unhideWhenUsed/>
   </w:style>
   <w:style w:type="table" w:default="1" w:styleId="TableNormal">

</xml_diff>